<commit_message>
add folder tuan 3
</commit_message>
<xml_diff>
--- a/KẾ HOẠCH THỰC HIỆN ĐỒ ÁN.docx
+++ b/KẾ HOẠCH THỰC HIỆN ĐỒ ÁN.docx
@@ -2,6 +2,19 @@
 <file path=word/document.xml><?xml version="1.0" encoding="utf-8"?>
 <w:document xmlns:wpc="http://schemas.microsoft.com/office/word/2010/wordprocessingCanvas" xmlns:mc="http://schemas.openxmlformats.org/markup-compatibility/2006" xmlns:o="urn:schemas-microsoft-com:office:office" xmlns:r="http://schemas.openxmlformats.org/officeDocument/2006/relationships" xmlns:m="http://schemas.openxmlformats.org/officeDocument/2006/math" xmlns:v="urn:schemas-microsoft-com:vml" xmlns:wp14="http://schemas.microsoft.com/office/word/2010/wordprocessingDrawing" xmlns:wp="http://schemas.openxmlformats.org/drawingml/2006/wordprocessingDrawing" xmlns:w10="urn:schemas-microsoft-com:office:word" xmlns:w="http://schemas.openxmlformats.org/wordprocessingml/2006/main" xmlns:w14="http://schemas.microsoft.com/office/word/2010/wordml" xmlns:wpg="http://schemas.microsoft.com/office/word/2010/wordprocessingGroup" xmlns:wpi="http://schemas.microsoft.com/office/word/2010/wordprocessingInk" xmlns:wne="http://schemas.microsoft.com/office/word/2006/wordml" xmlns:wps="http://schemas.microsoft.com/office/word/2010/wordprocessingShape" mc:Ignorable="w14 wp14">
   <w:body>
+    <w:p>
+      <w:pPr>
+        <w:spacing w:before="80"/>
+        <w:jc w:val="center"/>
+        <w:rPr>
+          <w:b/>
+          <w:bCs/>
+          <w:sz w:val="28"/>
+          <w:szCs w:val="28"/>
+          <w:lang w:val="en-US"/>
+        </w:rPr>
+      </w:pPr>
+    </w:p>
     <w:p>
       <w:pPr>
         <w:spacing w:before="80"/>
@@ -54,7 +67,16 @@
         <w:spacing w:before="80"/>
       </w:pPr>
       <w:r>
-        <w:t>Tên đồ án: Extract information on the wedsite by Regular Expression</w:t>
+        <w:t>Tên đồ án: Extract information on the we</w:t>
+      </w:r>
+      <w:r>
+        <w:rPr>
+          <w:lang w:val="en-US"/>
+        </w:rPr>
+        <w:t>b</w:t>
+      </w:r>
+      <w:r>
+        <w:t>site by Regular Expression</w:t>
       </w:r>
     </w:p>
     <w:p>
@@ -109,10 +131,23 @@
         <w:spacing w:before="80"/>
       </w:pPr>
       <w:r>
-        <w:t xml:space="preserve">Nguyễn Ngọc Vỹ </w:t>
-      </w:r>
-      <w:r>
-        <w:t>– 15056811</w:t>
+        <w:t>Nguyễn Ngọc Vỹ – 15056811</w:t>
+      </w:r>
+    </w:p>
+    <w:p>
+      <w:pPr>
+        <w:pStyle w:val="ListParagraph"/>
+        <w:numPr>
+          <w:ilvl w:val="0"/>
+          <w:numId w:val="1"/>
+        </w:numPr>
+        <w:spacing w:before="80"/>
+      </w:pPr>
+      <w:r>
+        <w:rPr>
+          <w:lang w:val="en-US"/>
+        </w:rPr>
+        <w:t>Trần Nhật Lâm -15036101</w:t>
       </w:r>
     </w:p>
     <w:p>
@@ -185,10 +220,7 @@
         <w:t xml:space="preserve">bằng </w:t>
       </w:r>
       <w:r>
-        <w:t>Regular Expression ( ví dụ dữ liệu là Email, số điện thoại, ...)</w:t>
-      </w:r>
-      <w:r>
-        <w:t xml:space="preserve"> được viết bằng ngôn ngữ  </w:t>
+        <w:t xml:space="preserve">Regular Expression ( ví dụ dữ liệu là Email, số điện thoại, ...) được viết bằng ngôn ngữ  </w:t>
       </w:r>
       <w:r>
         <w:rPr>
@@ -203,6 +235,7 @@
     <w:p>
       <w:pPr>
         <w:spacing w:before="80"/>
+        <w:ind w:left="360"/>
         <w:rPr>
           <w:lang w:val="en-US"/>
         </w:rPr>
@@ -295,7 +328,16 @@
         <w:t>b)</w:t>
       </w:r>
       <w:r>
-        <w:t>Vỹ làm quen với Java cơ bản, làm một số bài tập đơn giản.</w:t>
+        <w:t>Vỹ</w:t>
+      </w:r>
+      <w:r>
+        <w:rPr>
+          <w:lang w:val="en-US"/>
+        </w:rPr>
+        <w:t>,Lâm</w:t>
+      </w:r>
+      <w:r>
+        <w:t xml:space="preserve"> làm quen với Java cơ bản, làm một số bài tập đơn giản.</w:t>
       </w:r>
     </w:p>
     <w:p>
@@ -353,7 +395,19 @@
         <w:rPr>
           <w:lang w:val="en-US"/>
         </w:rPr>
-        <w:t>b)Vỹ sẽ n</w:t>
+        <w:t>b)Vỹ</w:t>
+      </w:r>
+      <w:r>
+        <w:rPr>
+          <w:lang w:val="en-US"/>
+        </w:rPr>
+        <w:t>,Lâm</w:t>
+      </w:r>
+      <w:r>
+        <w:rPr>
+          <w:lang w:val="en-US"/>
+        </w:rPr>
+        <w:t xml:space="preserve"> sẽ n</w:t>
       </w:r>
       <w:r>
         <w:t>ghiên cứu và tổng hợp tài liệ</w:t>
@@ -538,19 +592,40 @@
           <w:lang w:val="en-US"/>
         </w:rPr>
       </w:pPr>
-    </w:p>
-    <w:p>
-      <w:pPr>
-        <w:spacing w:before="80"/>
-        <w:rPr>
-          <w:lang w:val="en-US"/>
-        </w:rPr>
-      </w:pPr>
-      <w:r>
+      <w:r>
+        <w:rPr>
+          <w:lang w:val="en-US"/>
+        </w:rPr>
         <w:tab/>
       </w:r>
       <w:r>
         <w:rPr>
+          <w:lang w:val="en-US"/>
+        </w:rPr>
+        <w:tab/>
+        <w:t xml:space="preserve">   d)Lâm sẽ thiết kế giao diện tạm thời</w:t>
+      </w:r>
+    </w:p>
+    <w:p>
+      <w:pPr>
+        <w:spacing w:before="80"/>
+        <w:rPr>
+          <w:lang w:val="en-US"/>
+        </w:rPr>
+      </w:pPr>
+    </w:p>
+    <w:p>
+      <w:pPr>
+        <w:spacing w:before="80"/>
+        <w:rPr>
+          <w:lang w:val="en-US"/>
+        </w:rPr>
+      </w:pPr>
+      <w:r>
+        <w:tab/>
+      </w:r>
+      <w:r>
+        <w:rPr>
           <w:b/>
         </w:rPr>
         <w:t>+Tuần 4</w:t>
@@ -592,6 +667,12 @@
         <w:t>b)Thi</w:t>
       </w:r>
       <w:r>
+        <w:rPr>
+          <w:lang w:val="en-US"/>
+        </w:rPr>
+        <w:t>,Lâm</w:t>
+      </w:r>
+      <w:r>
         <w:t xml:space="preserve"> </w:t>
       </w:r>
       <w:r>
@@ -689,49 +770,10 @@
         <w:spacing w:before="80"/>
         <w:ind w:firstLine="720"/>
         <w:rPr>
-          <w:lang w:val="en-US"/>
-        </w:rPr>
-      </w:pPr>
-      <w:r>
-        <w:rPr>
           <w:b/>
           <w:lang w:val="en-US"/>
         </w:rPr>
-        <w:t>+Tuần 6:</w:t>
-      </w:r>
-      <w:r>
-        <w:rPr>
-          <w:lang w:val="en-US"/>
-        </w:rPr>
-        <w:t>a)Vỹ và Sang sẽ đọc và tìm hiểu về biểu thức chính quy</w:t>
-      </w:r>
-      <w:r>
-        <w:rPr>
-          <w:lang w:val="en-US"/>
-        </w:rPr>
-        <w:t>.</w:t>
-      </w:r>
-    </w:p>
-    <w:p>
-      <w:pPr>
-        <w:spacing w:before="80"/>
-        <w:ind w:left="720" w:firstLine="960"/>
-        <w:rPr>
-          <w:lang w:val="en-US"/>
-        </w:rPr>
-      </w:pPr>
-      <w:r>
-        <w:rPr>
-          <w:lang w:val="en-US"/>
-        </w:rPr>
-        <w:t xml:space="preserve">b)Thi sẽ </w:t>
-      </w:r>
-      <w:r>
-        <w:rPr>
-          <w:lang w:val="en-US"/>
-        </w:rPr>
-        <w:t>kết nối phần mềm với website thông qua địa chỉ website(có thể làm chưa kip được sẽ cố gắng hoàn thiện trong tuần tới).</w:t>
-      </w:r>
+      </w:pPr>
     </w:p>
     <w:p>
       <w:pPr>
@@ -741,193 +783,236 @@
           <w:lang w:val="en-US"/>
         </w:rPr>
       </w:pPr>
-    </w:p>
-    <w:p>
-      <w:pPr>
-        <w:spacing w:before="80"/>
-        <w:ind w:firstLine="720"/>
-        <w:rPr>
-          <w:lang w:val="en-US"/>
-        </w:rPr>
-      </w:pPr>
-      <w:r>
-        <w:rPr>
-          <w:b/>
-          <w:lang w:val="en-US"/>
-        </w:rPr>
-        <w:lastRenderedPageBreak/>
-        <w:t>+Tuần 7:</w:t>
-      </w:r>
-      <w:r>
-        <w:rPr>
-          <w:lang w:val="en-US"/>
-        </w:rPr>
-        <w:t>a)Thi sẽ hoàn thiện kết nối website với phần mềm.</w:t>
-      </w:r>
-    </w:p>
-    <w:p>
-      <w:pPr>
-        <w:spacing w:before="80"/>
-        <w:ind w:left="1440"/>
-        <w:rPr>
-          <w:lang w:val="en-US"/>
-        </w:rPr>
-      </w:pPr>
-      <w:r>
-        <w:rPr>
-          <w:lang w:val="en-US"/>
-        </w:rPr>
-        <w:t xml:space="preserve">    b)</w:t>
-      </w:r>
-      <w:r>
-        <w:rPr>
-          <w:lang w:val="en-US"/>
-        </w:rPr>
-        <w:t>Vỹ và Sang sẽ quy định các biết thức chính quy</w:t>
-      </w:r>
-      <w:r>
-        <w:rPr>
-          <w:lang w:val="en-US"/>
-        </w:rPr>
-        <w:t xml:space="preserve"> .</w:t>
-      </w:r>
-    </w:p>
-    <w:p>
-      <w:pPr>
-        <w:spacing w:before="80"/>
-        <w:ind w:firstLine="720"/>
-        <w:rPr>
-          <w:lang w:val="en-US"/>
-        </w:rPr>
-      </w:pPr>
-    </w:p>
-    <w:p>
-      <w:pPr>
-        <w:spacing w:before="80"/>
-        <w:ind w:left="720"/>
-        <w:rPr>
-          <w:lang w:val="en-US"/>
-        </w:rPr>
-      </w:pPr>
-      <w:r>
-        <w:rPr>
-          <w:b/>
-          <w:lang w:val="en-US"/>
-        </w:rPr>
-        <w:t>+Tuần 8:</w:t>
-      </w:r>
-      <w:r>
-        <w:rPr>
-          <w:lang w:val="en-US"/>
-        </w:rPr>
-        <w:t>Cả nhóm</w:t>
-      </w:r>
-      <w:r>
-        <w:rPr>
-          <w:lang w:val="en-US"/>
-        </w:rPr>
-        <w:t xml:space="preserve"> sẽ viết các chức năng cho phần mềm để</w:t>
-      </w:r>
-      <w:r>
-        <w:rPr>
-          <w:lang w:val="en-US"/>
-        </w:rPr>
-        <w:t xml:space="preserve"> truy xuất dữ liệu của website.</w:t>
-      </w:r>
-    </w:p>
-    <w:p>
-      <w:pPr>
-        <w:spacing w:before="80"/>
-        <w:ind w:firstLine="720"/>
-        <w:rPr>
-          <w:lang w:val="en-US"/>
-        </w:rPr>
-      </w:pPr>
-    </w:p>
-    <w:p>
-      <w:pPr>
-        <w:spacing w:before="80"/>
-        <w:ind w:left="720"/>
-        <w:rPr>
-          <w:lang w:val="en-US"/>
-        </w:rPr>
-      </w:pPr>
-      <w:r>
-        <w:rPr>
-          <w:b/>
-          <w:lang w:val="en-US"/>
-        </w:rPr>
-        <w:t>+Tuần 9</w:t>
-      </w:r>
-      <w:r>
-        <w:rPr>
-          <w:lang w:val="en-US"/>
-        </w:rPr>
-        <w:t>:</w:t>
-      </w:r>
-      <w:r>
-        <w:rPr>
-          <w:lang w:val="en-US"/>
-        </w:rPr>
-        <w:t>Cả nhóm sẽ hoàn thiện chương trình và test chương trình,trao đổi ý kiến giữa các thành viên trong nhóm,sẽ sửa đổi hay bổ sung chức năng chương trình nếu cần thiết</w:t>
-      </w:r>
-      <w:r>
-        <w:rPr>
-          <w:lang w:val="en-US"/>
-        </w:rPr>
-        <w:t>.</w:t>
-      </w:r>
-      <w:r>
-        <w:rPr>
-          <w:lang w:val="en-US"/>
-        </w:rPr>
-        <w:t xml:space="preserve"> Cả nhóm sẽ thống nhất mọi ý kiến về phần mềm</w:t>
-      </w:r>
-    </w:p>
-    <w:p>
-      <w:pPr>
-        <w:spacing w:before="80"/>
-        <w:ind w:firstLine="720"/>
-        <w:rPr>
-          <w:lang w:val="en-US"/>
-        </w:rPr>
-      </w:pPr>
-    </w:p>
-    <w:p>
-      <w:pPr>
-        <w:spacing w:before="80"/>
-        <w:ind w:firstLine="720"/>
-        <w:rPr>
-          <w:lang w:val="en-US"/>
-        </w:rPr>
-      </w:pPr>
-      <w:r>
-        <w:rPr>
-          <w:b/>
-          <w:lang w:val="en-US"/>
-        </w:rPr>
-        <w:t>+Tuần 10:</w:t>
-      </w:r>
-      <w:r>
-        <w:rPr>
-          <w:lang w:val="en-US"/>
-        </w:rPr>
-        <w:t xml:space="preserve"> </w:t>
-      </w:r>
-      <w:r>
-        <w:rPr>
-          <w:lang w:val="en-US"/>
-        </w:rPr>
-        <w:t>Cả nhóm sẽ</w:t>
-      </w:r>
-      <w:r>
-        <w:rPr>
-          <w:lang w:val="en-US"/>
-        </w:rPr>
-        <w:t xml:space="preserve"> báo cáo chi tiết về sản phẩm đã làm được.</w:t>
-      </w:r>
       <w:bookmarkStart w:id="0" w:name="_GoBack"/>
       <w:bookmarkEnd w:id="0"/>
+      <w:r>
+        <w:rPr>
+          <w:b/>
+          <w:lang w:val="en-US"/>
+        </w:rPr>
+        <w:lastRenderedPageBreak/>
+        <w:t>+Tuần 6:</w:t>
+      </w:r>
+      <w:r>
+        <w:rPr>
+          <w:lang w:val="en-US"/>
+        </w:rPr>
+        <w:t>a)Vỹ và Sang sẽ đọc và tìm hiểu về biểu thức chính quy</w:t>
+      </w:r>
+      <w:r>
+        <w:rPr>
+          <w:lang w:val="en-US"/>
+        </w:rPr>
+        <w:t>.</w:t>
+      </w:r>
+    </w:p>
+    <w:p>
+      <w:pPr>
+        <w:spacing w:before="80"/>
+        <w:ind w:left="720" w:firstLine="960"/>
+        <w:rPr>
+          <w:lang w:val="en-US"/>
+        </w:rPr>
+      </w:pPr>
+      <w:r>
+        <w:rPr>
+          <w:lang w:val="en-US"/>
+        </w:rPr>
+        <w:t xml:space="preserve">b)Thi sẽ </w:t>
+      </w:r>
+      <w:r>
+        <w:rPr>
+          <w:lang w:val="en-US"/>
+        </w:rPr>
+        <w:t>kết nối phần mềm với website thông qua địa chỉ website(có thể làm chưa kip được sẽ cố gắng hoàn thiện trong tuần tới).</w:t>
+      </w:r>
+    </w:p>
+    <w:p>
+      <w:pPr>
+        <w:spacing w:before="80"/>
+        <w:ind w:firstLine="720"/>
+        <w:rPr>
+          <w:lang w:val="en-US"/>
+        </w:rPr>
+      </w:pPr>
+    </w:p>
+    <w:p>
+      <w:pPr>
+        <w:spacing w:before="80"/>
+        <w:ind w:firstLine="720"/>
+        <w:rPr>
+          <w:lang w:val="en-US"/>
+        </w:rPr>
+      </w:pPr>
+      <w:r>
+        <w:rPr>
+          <w:b/>
+          <w:lang w:val="en-US"/>
+        </w:rPr>
+        <w:t>+Tuần 7:</w:t>
+      </w:r>
+      <w:r>
+        <w:rPr>
+          <w:lang w:val="en-US"/>
+        </w:rPr>
+        <w:t>a)Thi sẽ hoàn thiện kết nối website với phần mềm.</w:t>
+      </w:r>
+    </w:p>
+    <w:p>
+      <w:pPr>
+        <w:spacing w:before="80"/>
+        <w:ind w:left="1440"/>
+        <w:rPr>
+          <w:lang w:val="en-US"/>
+        </w:rPr>
+      </w:pPr>
+      <w:r>
+        <w:rPr>
+          <w:lang w:val="en-US"/>
+        </w:rPr>
+        <w:t xml:space="preserve">    b)</w:t>
+      </w:r>
+      <w:r>
+        <w:rPr>
+          <w:lang w:val="en-US"/>
+        </w:rPr>
+        <w:t>Vỹ và Sang sẽ quy định các biết thức chính quy</w:t>
+      </w:r>
+      <w:r>
+        <w:rPr>
+          <w:lang w:val="en-US"/>
+        </w:rPr>
+        <w:t xml:space="preserve"> .</w:t>
+      </w:r>
+    </w:p>
+    <w:p>
+      <w:pPr>
+        <w:spacing w:before="80"/>
+        <w:ind w:firstLine="720"/>
+        <w:rPr>
+          <w:lang w:val="en-US"/>
+        </w:rPr>
+      </w:pPr>
+    </w:p>
+    <w:p>
+      <w:pPr>
+        <w:spacing w:before="80"/>
+        <w:ind w:left="720"/>
+        <w:rPr>
+          <w:lang w:val="en-US"/>
+        </w:rPr>
+      </w:pPr>
+      <w:r>
+        <w:rPr>
+          <w:b/>
+          <w:lang w:val="en-US"/>
+        </w:rPr>
+        <w:t>+Tuần 8:</w:t>
+      </w:r>
+      <w:r>
+        <w:rPr>
+          <w:lang w:val="en-US"/>
+        </w:rPr>
+        <w:t>Cả nhóm</w:t>
+      </w:r>
+      <w:r>
+        <w:rPr>
+          <w:lang w:val="en-US"/>
+        </w:rPr>
+        <w:t xml:space="preserve"> sẽ viết các chức năng cho phần mềm để</w:t>
+      </w:r>
+      <w:r>
+        <w:rPr>
+          <w:lang w:val="en-US"/>
+        </w:rPr>
+        <w:t xml:space="preserve"> truy xuất dữ liệu của website.</w:t>
+      </w:r>
+    </w:p>
+    <w:p>
+      <w:pPr>
+        <w:spacing w:before="80"/>
+        <w:ind w:firstLine="720"/>
+        <w:rPr>
+          <w:lang w:val="en-US"/>
+        </w:rPr>
+      </w:pPr>
+    </w:p>
+    <w:p>
+      <w:pPr>
+        <w:spacing w:before="80"/>
+        <w:ind w:left="720"/>
+        <w:rPr>
+          <w:lang w:val="en-US"/>
+        </w:rPr>
+      </w:pPr>
+      <w:r>
+        <w:rPr>
+          <w:b/>
+          <w:lang w:val="en-US"/>
+        </w:rPr>
+        <w:t>+Tuần 9</w:t>
+      </w:r>
+      <w:r>
+        <w:rPr>
+          <w:lang w:val="en-US"/>
+        </w:rPr>
+        <w:t>:</w:t>
+      </w:r>
+      <w:r>
+        <w:rPr>
+          <w:lang w:val="en-US"/>
+        </w:rPr>
+        <w:t>Cả nhóm sẽ hoàn thiện chương trình và test chương trình,trao đổi ý kiến giữa các thành viên trong nhóm,sẽ sửa đổi hay bổ sung chức năng chương trình nếu cần thiết</w:t>
+      </w:r>
+      <w:r>
+        <w:rPr>
+          <w:lang w:val="en-US"/>
+        </w:rPr>
+        <w:t>.</w:t>
+      </w:r>
+      <w:r>
+        <w:rPr>
+          <w:lang w:val="en-US"/>
+        </w:rPr>
+        <w:t xml:space="preserve"> Cả nhóm sẽ thống nhất mọi ý kiến về phần mềm</w:t>
+      </w:r>
+    </w:p>
+    <w:p>
+      <w:pPr>
+        <w:spacing w:before="80"/>
+        <w:ind w:firstLine="720"/>
+        <w:rPr>
+          <w:lang w:val="en-US"/>
+        </w:rPr>
+      </w:pPr>
+    </w:p>
+    <w:p>
+      <w:pPr>
+        <w:spacing w:before="80"/>
+        <w:ind w:firstLine="720"/>
+        <w:rPr>
+          <w:lang w:val="en-US"/>
+        </w:rPr>
+      </w:pPr>
+      <w:r>
+        <w:rPr>
+          <w:b/>
+          <w:lang w:val="en-US"/>
+        </w:rPr>
+        <w:t>+Tuần 10:</w:t>
+      </w:r>
+      <w:r>
+        <w:rPr>
+          <w:lang w:val="en-US"/>
+        </w:rPr>
+        <w:t xml:space="preserve"> </w:t>
+      </w:r>
+      <w:r>
+        <w:rPr>
+          <w:lang w:val="en-US"/>
+        </w:rPr>
+        <w:t>Cả nhóm sẽ báo cáo chi tiết về sản phẩm đã làm được.</w:t>
+      </w:r>
     </w:p>
     <w:p>
       <w:pPr>

</xml_diff>